<commit_message>
CIERRE DE 6 DE DIC 2021
</commit_message>
<xml_diff>
--- a/01 DOCUEMENTOS/MEMORANDUM 2021 OBRADOR.docx
+++ b/01 DOCUEMENTOS/MEMORANDUM 2021 OBRADOR.docx
@@ -1,11 +1,303 @@
 
 <file path=word/document.xml><?xml version="1.0" encoding="utf-8"?>
-<w:document xmlns:wpc="http://schemas.microsoft.com/office/word/2010/wordprocessingCanvas" xmlns:cx="http://schemas.microsoft.com/office/drawing/2014/chartex" xmlns:cx1="http://schemas.microsoft.com/office/drawing/2015/9/8/chartex" xmlns:cx2="http://schemas.microsoft.com/office/drawing/2015/10/21/chartex" xmlns:cx3="http://schemas.microsoft.com/office/drawing/2016/5/9/chartex" xmlns:cx4="http://schemas.microsoft.com/office/drawing/2016/5/10/chartex" xmlns:cx5="http://schemas.microsoft.com/office/drawing/2016/5/11/chartex" xmlns:cx6="http://schemas.microsoft.com/office/drawing/2016/5/12/chartex" xmlns:cx7="http://schemas.microsoft.com/office/drawing/2016/5/13/chartex" xmlns:cx8="http://schemas.microsoft.com/office/drawing/2016/5/14/chartex" xmlns:mc="http://schemas.openxmlformats.org/markup-compatibility/2006" xmlns:aink="http://schemas.microsoft.com/office/drawing/2016/ink" xmlns:am3d="http://schemas.microsoft.com/office/drawing/2017/model3d" xmlns:o="urn:schemas-microsoft-com:office:office" xmlns:r="http://schemas.openxmlformats.org/officeDocument/2006/relationships" xmlns:m="http://schemas.openxmlformats.org/officeDocument/2006/math" xmlns:v="urn:schemas-microsoft-com:vml" xmlns:wp14="http://schemas.microsoft.com/office/word/2010/wordprocessingDrawing" xmlns:wp="http://schemas.openxmlformats.org/drawingml/2006/wordprocessingDrawing" xmlns:w10="urn:schemas-microsoft-com:office:word" xmlns:w="http://schemas.openxmlformats.org/wordprocessingml/2006/main" xmlns:w14="http://schemas.microsoft.com/office/word/2010/wordml" xmlns:w15="http://schemas.microsoft.com/office/word/2012/wordml" xmlns:w16cex="http://schemas.microsoft.com/office/word/2018/wordml/cex" xmlns:w16cid="http://schemas.microsoft.com/office/word/2016/wordml/cid" xmlns:w16="http://schemas.microsoft.com/office/word/2018/wordml" xmlns:w16sdtdh="http://schemas.microsoft.com/office/word/2020/wordml/sdtdatahash" xmlns:w16se="http://schemas.microsoft.com/office/word/2015/wordml/symex" xmlns:wpg="http://schemas.microsoft.com/office/word/2010/wordprocessingGroup" xmlns:wpi="http://schemas.microsoft.com/office/word/2010/wordprocessingInk" xmlns:wne="http://schemas.microsoft.com/office/word/2006/wordml" xmlns:wps="http://schemas.microsoft.com/office/word/2010/wordprocessingShape" mc:Ignorable="w14 w15 w16se w16cid w16 w16cex w16sdtdh wp14">
+<w:document xmlns:wpc="http://schemas.microsoft.com/office/word/2010/wordprocessingCanvas" xmlns:cx="http://schemas.microsoft.com/office/drawing/2014/chartex" xmlns:mc="http://schemas.openxmlformats.org/markup-compatibility/2006" xmlns:o="urn:schemas-microsoft-com:office:office" xmlns:r="http://schemas.openxmlformats.org/officeDocument/2006/relationships" xmlns:m="http://schemas.openxmlformats.org/officeDocument/2006/math" xmlns:v="urn:schemas-microsoft-com:vml" xmlns:wp14="http://schemas.microsoft.com/office/word/2010/wordprocessingDrawing" xmlns:wp="http://schemas.openxmlformats.org/drawingml/2006/wordprocessingDrawing" xmlns:w10="urn:schemas-microsoft-com:office:word" xmlns:w="http://schemas.openxmlformats.org/wordprocessingml/2006/main" xmlns:w14="http://schemas.microsoft.com/office/word/2010/wordml" xmlns:w15="http://schemas.microsoft.com/office/word/2012/wordml" xmlns:w16se="http://schemas.microsoft.com/office/word/2015/wordml/symex" xmlns:wpg="http://schemas.microsoft.com/office/word/2010/wordprocessingGroup" xmlns:wpi="http://schemas.microsoft.com/office/word/2010/wordprocessingInk" xmlns:wne="http://schemas.microsoft.com/office/word/2006/wordml" xmlns:wps="http://schemas.microsoft.com/office/word/2010/wordprocessingShape" mc:Ignorable="w14 w15 w16se wp14">
   <w:body>
     <w:p>
       <w:pPr>
         <w:jc w:val="center"/>
         <w:rPr>
+          <w:b/>
+          <w:bCs/>
+          <w:sz w:val="44"/>
+          <w:szCs w:val="44"/>
+        </w:rPr>
+      </w:pPr>
+      <w:r>
+        <w:rPr>
+          <w:b/>
+          <w:bCs/>
+          <w:sz w:val="44"/>
+          <w:szCs w:val="44"/>
+        </w:rPr>
+        <w:t>M E M O R A N DU M</w:t>
+      </w:r>
+    </w:p>
+    <w:p>
+      <w:pPr>
+        <w:rPr>
+          <w:b/>
+          <w:bCs/>
+          <w:sz w:val="44"/>
+          <w:szCs w:val="44"/>
+        </w:rPr>
+      </w:pPr>
+    </w:p>
+    <w:p>
+      <w:pPr>
+        <w:jc w:val="center"/>
+        <w:rPr>
+          <w:b/>
+          <w:bCs/>
+          <w:sz w:val="44"/>
+          <w:szCs w:val="44"/>
+        </w:rPr>
+      </w:pPr>
+      <w:r>
+        <w:rPr>
+          <w:b/>
+          <w:bCs/>
+          <w:sz w:val="44"/>
+          <w:szCs w:val="44"/>
+        </w:rPr>
+        <w:t>06 DE DICIEMBRE 2021</w:t>
+      </w:r>
+    </w:p>
+    <w:p>
+      <w:pPr>
+        <w:jc w:val="center"/>
+        <w:rPr>
+          <w:b/>
+          <w:bCs/>
+          <w:sz w:val="44"/>
+          <w:szCs w:val="44"/>
+        </w:rPr>
+      </w:pPr>
+    </w:p>
+    <w:p>
+      <w:pPr>
+        <w:jc w:val="center"/>
+        <w:rPr>
+          <w:b/>
+          <w:bCs/>
+          <w:sz w:val="44"/>
+          <w:szCs w:val="44"/>
+        </w:rPr>
+      </w:pPr>
+    </w:p>
+    <w:p>
+      <w:pPr>
+        <w:rPr>
+          <w:sz w:val="44"/>
+          <w:szCs w:val="44"/>
+        </w:rPr>
+      </w:pPr>
+      <w:r>
+        <w:rPr>
+          <w:b/>
+          <w:bCs/>
+          <w:sz w:val="44"/>
+          <w:szCs w:val="44"/>
+        </w:rPr>
+        <w:t xml:space="preserve">PARA:     </w:t>
+      </w:r>
+      <w:r>
+        <w:rPr>
+          <w:sz w:val="44"/>
+          <w:szCs w:val="44"/>
+        </w:rPr>
+        <w:t>OBRADOR</w:t>
+      </w:r>
+      <w:bookmarkStart w:id="0" w:name="_GoBack"/>
+      <w:bookmarkEnd w:id="0"/>
+      <w:r>
+        <w:rPr>
+          <w:sz w:val="44"/>
+          <w:szCs w:val="44"/>
+        </w:rPr>
+        <w:t xml:space="preserve"> </w:t>
+      </w:r>
+    </w:p>
+    <w:p>
+      <w:pPr>
+        <w:rPr>
+          <w:sz w:val="44"/>
+          <w:szCs w:val="44"/>
+        </w:rPr>
+      </w:pPr>
+      <w:r>
+        <w:rPr>
+          <w:sz w:val="44"/>
+          <w:szCs w:val="44"/>
+        </w:rPr>
+        <w:t xml:space="preserve">DE: </w:t>
+      </w:r>
+      <w:r>
+        <w:rPr>
+          <w:sz w:val="44"/>
+          <w:szCs w:val="44"/>
+        </w:rPr>
+        <w:tab/>
+      </w:r>
+      <w:r>
+        <w:rPr>
+          <w:sz w:val="44"/>
+          <w:szCs w:val="44"/>
+        </w:rPr>
+        <w:tab/>
+        <w:t xml:space="preserve">   DIRECCION GENERAL </w:t>
+      </w:r>
+    </w:p>
+    <w:p>
+      <w:pPr>
+        <w:rPr>
+          <w:b/>
+          <w:bCs/>
+          <w:sz w:val="44"/>
+          <w:szCs w:val="44"/>
+        </w:rPr>
+      </w:pPr>
+      <w:r>
+        <w:rPr>
+          <w:sz w:val="44"/>
+          <w:szCs w:val="44"/>
+        </w:rPr>
+        <w:t>ASUNTO</w:t>
+      </w:r>
+      <w:r>
+        <w:rPr>
+          <w:b/>
+          <w:bCs/>
+          <w:sz w:val="44"/>
+          <w:szCs w:val="44"/>
+        </w:rPr>
+        <w:t>:  NO HABRA DESCANSOS</w:t>
+      </w:r>
+    </w:p>
+    <w:p>
+      <w:pPr>
+        <w:rPr>
+          <w:sz w:val="44"/>
+          <w:szCs w:val="44"/>
+        </w:rPr>
+      </w:pPr>
+    </w:p>
+    <w:p>
+      <w:pPr>
+        <w:spacing w:line="360" w:lineRule="auto"/>
+        <w:rPr>
+          <w:sz w:val="44"/>
+          <w:szCs w:val="44"/>
+        </w:rPr>
+      </w:pPr>
+    </w:p>
+    <w:p>
+      <w:pPr>
+        <w:spacing w:line="360" w:lineRule="auto"/>
+        <w:jc w:val="both"/>
+        <w:rPr>
+          <w:sz w:val="44"/>
+          <w:szCs w:val="44"/>
+        </w:rPr>
+      </w:pPr>
+      <w:r>
+        <w:rPr>
+          <w:sz w:val="44"/>
+          <w:szCs w:val="44"/>
+        </w:rPr>
+        <w:tab/>
+        <w:t xml:space="preserve">POR MEDIO DEL PRESENTE, SE LES INFORMA A TODO EL PERSONAL QUE </w:t>
+      </w:r>
+      <w:r>
+        <w:rPr>
+          <w:sz w:val="44"/>
+          <w:szCs w:val="44"/>
+        </w:rPr>
+        <w:t>LABORA, QUE</w:t>
+      </w:r>
+      <w:r>
+        <w:rPr>
+          <w:sz w:val="44"/>
+          <w:szCs w:val="44"/>
+        </w:rPr>
+        <w:t xml:space="preserve"> A PARTIR DEL </w:t>
+      </w:r>
+      <w:r>
+        <w:rPr>
+          <w:sz w:val="44"/>
+          <w:szCs w:val="44"/>
+        </w:rPr>
+        <w:t xml:space="preserve">       </w:t>
+      </w:r>
+      <w:r>
+        <w:rPr>
+          <w:sz w:val="44"/>
+          <w:szCs w:val="44"/>
+        </w:rPr>
+        <w:t xml:space="preserve"> </w:t>
+      </w:r>
+      <w:r>
+        <w:rPr>
+          <w:b/>
+          <w:bCs/>
+          <w:sz w:val="44"/>
+          <w:szCs w:val="44"/>
+          <w:u w:val="single"/>
+        </w:rPr>
+        <w:t xml:space="preserve">LUNES 13  al   31   DE </w:t>
+      </w:r>
+      <w:proofErr w:type="gramStart"/>
+      <w:r>
+        <w:rPr>
+          <w:b/>
+          <w:bCs/>
+          <w:sz w:val="44"/>
+          <w:szCs w:val="44"/>
+          <w:u w:val="single"/>
+        </w:rPr>
+        <w:t xml:space="preserve">DICIEMBRE </w:t>
+      </w:r>
+      <w:r>
+        <w:rPr>
+          <w:b/>
+          <w:bCs/>
+          <w:sz w:val="44"/>
+          <w:szCs w:val="44"/>
+          <w:u w:val="single"/>
+        </w:rPr>
+        <w:t xml:space="preserve"> DEL</w:t>
+      </w:r>
+      <w:proofErr w:type="gramEnd"/>
+      <w:r>
+        <w:rPr>
+          <w:b/>
+          <w:bCs/>
+          <w:sz w:val="44"/>
+          <w:szCs w:val="44"/>
+          <w:u w:val="single"/>
+        </w:rPr>
+        <w:t xml:space="preserve"> 2021</w:t>
+      </w:r>
+      <w:r>
+        <w:rPr>
+          <w:sz w:val="44"/>
+          <w:szCs w:val="44"/>
+        </w:rPr>
+        <w:t xml:space="preserve">     SE CANCELAN LOS DESCANSOS </w:t>
+      </w:r>
+    </w:p>
+    <w:p>
+      <w:pPr>
+        <w:spacing w:line="360" w:lineRule="auto"/>
+        <w:jc w:val="both"/>
+        <w:rPr>
+          <w:sz w:val="44"/>
+          <w:szCs w:val="44"/>
+        </w:rPr>
+      </w:pPr>
+    </w:p>
+    <w:p>
+      <w:pPr>
+        <w:jc w:val="both"/>
+        <w:rPr>
+          <w:sz w:val="44"/>
+          <w:szCs w:val="44"/>
+        </w:rPr>
+      </w:pPr>
+    </w:p>
+    <w:p>
+      <w:pPr>
+        <w:jc w:val="center"/>
+        <w:rPr>
           <w:rFonts w:ascii="Arial" w:hAnsi="Arial" w:cs="Arial"/>
           <w:b/>
           <w:sz w:val="44"/>
@@ -21,6 +313,7 @@
           <w:szCs w:val="24"/>
           <w:lang w:val="es-ES" w:eastAsia="es-ES" w:bidi="es-ES"/>
         </w:rPr>
+        <w:lastRenderedPageBreak/>
         <w:t>M E M O R A N D U M</w:t>
       </w:r>
     </w:p>
@@ -1106,7 +1399,7 @@
 </file>
 
 <file path=word/styles.xml><?xml version="1.0" encoding="utf-8"?>
-<w:styles xmlns:mc="http://schemas.openxmlformats.org/markup-compatibility/2006" xmlns:r="http://schemas.openxmlformats.org/officeDocument/2006/relationships" xmlns:w="http://schemas.openxmlformats.org/wordprocessingml/2006/main" xmlns:w14="http://schemas.microsoft.com/office/word/2010/wordml" xmlns:w15="http://schemas.microsoft.com/office/word/2012/wordml" xmlns:w16cex="http://schemas.microsoft.com/office/word/2018/wordml/cex" xmlns:w16cid="http://schemas.microsoft.com/office/word/2016/wordml/cid" xmlns:w16="http://schemas.microsoft.com/office/word/2018/wordml" xmlns:w16sdtdh="http://schemas.microsoft.com/office/word/2020/wordml/sdtdatahash" xmlns:w16se="http://schemas.microsoft.com/office/word/2015/wordml/symex" mc:Ignorable="w14 w15 w16se w16cid w16 w16cex w16sdtdh">
+<w:styles xmlns:mc="http://schemas.openxmlformats.org/markup-compatibility/2006" xmlns:r="http://schemas.openxmlformats.org/officeDocument/2006/relationships" xmlns:w="http://schemas.openxmlformats.org/wordprocessingml/2006/main" xmlns:w14="http://schemas.microsoft.com/office/word/2010/wordml" xmlns:w15="http://schemas.microsoft.com/office/word/2012/wordml" xmlns:w16se="http://schemas.microsoft.com/office/word/2015/wordml/symex" mc:Ignorable="w14 w15 w16se">
   <w:docDefaults>
     <w:rPrDefault>
       <w:rPr>
@@ -1122,7 +1415,7 @@
       </w:pPr>
     </w:pPrDefault>
   </w:docDefaults>
-  <w:latentStyles w:defLockedState="0" w:defUIPriority="99" w:defSemiHidden="0" w:defUnhideWhenUsed="0" w:defQFormat="0" w:count="376">
+  <w:latentStyles w:defLockedState="0" w:defUIPriority="99" w:defSemiHidden="0" w:defUnhideWhenUsed="0" w:defQFormat="0" w:count="371">
     <w:lsdException w:name="Normal" w:uiPriority="0" w:qFormat="1"/>
     <w:lsdException w:name="heading 1" w:uiPriority="9" w:qFormat="1"/>
     <w:lsdException w:name="heading 2" w:semiHidden="1" w:uiPriority="9" w:unhideWhenUsed="1" w:qFormat="1"/>
@@ -1494,11 +1787,6 @@
     <w:lsdException w:name="List Table 5 Dark Accent 6" w:uiPriority="50"/>
     <w:lsdException w:name="List Table 6 Colorful Accent 6" w:uiPriority="51"/>
     <w:lsdException w:name="List Table 7 Colorful Accent 6" w:uiPriority="52"/>
-    <w:lsdException w:name="Mention" w:semiHidden="1" w:unhideWhenUsed="1"/>
-    <w:lsdException w:name="Smart Hyperlink" w:semiHidden="1" w:unhideWhenUsed="1"/>
-    <w:lsdException w:name="Hashtag" w:semiHidden="1" w:unhideWhenUsed="1"/>
-    <w:lsdException w:name="Unresolved Mention" w:semiHidden="1" w:unhideWhenUsed="1"/>
-    <w:lsdException w:name="Smart Link" w:semiHidden="1" w:unhideWhenUsed="1"/>
   </w:latentStyles>
   <w:style w:type="paragraph" w:default="1" w:styleId="Normal">
     <w:name w:val="Normal"/>
@@ -1531,6 +1819,36 @@
     <w:uiPriority w:val="99"/>
     <w:semiHidden/>
     <w:unhideWhenUsed/>
+  </w:style>
+  <w:style w:type="paragraph" w:styleId="Textodeglobo">
+    <w:name w:val="Balloon Text"/>
+    <w:basedOn w:val="Normal"/>
+    <w:link w:val="TextodegloboCar"/>
+    <w:uiPriority w:val="99"/>
+    <w:semiHidden/>
+    <w:unhideWhenUsed/>
+    <w:rsid w:val="003D2105"/>
+    <w:pPr>
+      <w:spacing w:after="0" w:line="240" w:lineRule="auto"/>
+    </w:pPr>
+    <w:rPr>
+      <w:rFonts w:ascii="Segoe UI" w:hAnsi="Segoe UI" w:cs="Segoe UI"/>
+      <w:sz w:val="18"/>
+      <w:szCs w:val="18"/>
+    </w:rPr>
+  </w:style>
+  <w:style w:type="character" w:customStyle="1" w:styleId="TextodegloboCar">
+    <w:name w:val="Texto de globo Car"/>
+    <w:basedOn w:val="Fuentedeprrafopredeter"/>
+    <w:link w:val="Textodeglobo"/>
+    <w:uiPriority w:val="99"/>
+    <w:semiHidden/>
+    <w:rsid w:val="003D2105"/>
+    <w:rPr>
+      <w:rFonts w:ascii="Segoe UI" w:hAnsi="Segoe UI" w:cs="Segoe UI"/>
+      <w:sz w:val="18"/>
+      <w:szCs w:val="18"/>
+    </w:rPr>
   </w:style>
 </w:styles>
 </file>

</xml_diff>